<commit_message>
Edit document v0.7 - proposal
</commit_message>
<xml_diff>
--- a/Inventory and Asset Management 2.0 (Documents)/Project Proposal/Inventory and Asset Management_v0.7.docx
+++ b/Inventory and Asset Management 2.0 (Documents)/Project Proposal/Inventory and Asset Management_v0.7.docx
@@ -13,6 +13,8 @@
           <w:szCs w:val="64"/>
         </w:rPr>
       </w:pPr>
+      <w:bookmarkStart w:id="0" w:name="_GoBack"/>
+      <w:bookmarkEnd w:id="0"/>
       <w:r>
         <w:rPr>
           <w:rFonts w:ascii="Times New Roman" w:hAnsi="Times New Roman" w:cs="Times New Roman"/>
@@ -173,7 +175,6 @@
         </w:rPr>
         <w:t xml:space="preserve">Mr. </w:t>
       </w:r>
-      <w:proofErr w:type="spellStart"/>
       <w:r>
         <w:rPr>
           <w:rFonts w:ascii="Times New Roman" w:hAnsi="Times New Roman" w:cs="Times New Roman"/>
@@ -182,40 +183,7 @@
           <w:sz w:val="36"/>
           <w:szCs w:val="36"/>
         </w:rPr>
-        <w:t>Tanadol</w:t>
-      </w:r>
-      <w:proofErr w:type="spellEnd"/>
-      <w:r>
-        <w:rPr>
-          <w:rFonts w:ascii="Times New Roman" w:hAnsi="Times New Roman" w:cs="Times New Roman"/>
-          <w:b/>
-          <w:bCs/>
-          <w:sz w:val="36"/>
-          <w:szCs w:val="36"/>
-        </w:rPr>
-        <w:t xml:space="preserve"> </w:t>
-      </w:r>
-      <w:proofErr w:type="spellStart"/>
-      <w:r>
-        <w:rPr>
-          <w:rFonts w:ascii="Times New Roman" w:hAnsi="Times New Roman" w:cs="Times New Roman"/>
-          <w:b/>
-          <w:bCs/>
-          <w:sz w:val="36"/>
-          <w:szCs w:val="36"/>
-        </w:rPr>
-        <w:t>Parn-ong</w:t>
-      </w:r>
-      <w:proofErr w:type="spellEnd"/>
-      <w:r>
-        <w:rPr>
-          <w:rFonts w:ascii="Times New Roman" w:hAnsi="Times New Roman" w:cs="Times New Roman"/>
-          <w:b/>
-          <w:bCs/>
-          <w:sz w:val="36"/>
-          <w:szCs w:val="36"/>
-        </w:rPr>
-        <w:t xml:space="preserve"> 542115021</w:t>
+        <w:t>Tanadol Parn-ong 542115021</w:t>
       </w:r>
     </w:p>
     <w:p>
@@ -426,45 +394,8 @@
           <w:szCs w:val="36"/>
           <w:lang w:bidi="ar-SA"/>
         </w:rPr>
-        <w:t xml:space="preserve">Dr. </w:t>
-      </w:r>
-      <w:proofErr w:type="spellStart"/>
-      <w:r>
-        <w:rPr>
-          <w:rFonts w:ascii="Times New Roman" w:eastAsiaTheme="majorEastAsia" w:hAnsi="Times New Roman" w:cs="Times New Roman"/>
-          <w:b/>
-          <w:bCs/>
-          <w:sz w:val="36"/>
-          <w:szCs w:val="36"/>
-          <w:lang w:bidi="ar-SA"/>
-        </w:rPr>
-        <w:t>Prompong</w:t>
-      </w:r>
-      <w:proofErr w:type="spellEnd"/>
-      <w:r>
-        <w:rPr>
-          <w:rFonts w:ascii="Times New Roman" w:eastAsiaTheme="majorEastAsia" w:hAnsi="Times New Roman" w:cs="Times New Roman"/>
-          <w:b/>
-          <w:bCs/>
-          <w:sz w:val="36"/>
-          <w:szCs w:val="36"/>
-          <w:lang w:bidi="ar-SA"/>
-        </w:rPr>
-        <w:t xml:space="preserve"> </w:t>
-      </w:r>
-      <w:proofErr w:type="spellStart"/>
-      <w:r>
-        <w:rPr>
-          <w:rFonts w:ascii="Times New Roman" w:eastAsiaTheme="majorEastAsia" w:hAnsi="Times New Roman" w:cs="Times New Roman"/>
-          <w:b/>
-          <w:bCs/>
-          <w:sz w:val="36"/>
-          <w:szCs w:val="36"/>
-          <w:lang w:bidi="ar-SA"/>
-        </w:rPr>
-        <w:t>Sugunnasil</w:t>
-      </w:r>
-      <w:proofErr w:type="spellEnd"/>
+        <w:t>Dr. Prompong Sugunnasil</w:t>
+      </w:r>
     </w:p>
     <w:p>
       <w:pPr>
@@ -2726,9 +2657,8 @@
           <w:szCs w:val="20"/>
           <w:lang w:val="en-GB"/>
         </w:rPr>
-        <w:t xml:space="preserve">*TP = </w:t>
-      </w:r>
-      <w:proofErr w:type="spellStart"/>
+        <w:t xml:space="preserve">*TP = Tanadol </w:t>
+      </w:r>
       <w:r>
         <w:rPr>
           <w:rFonts w:ascii="Times New Roman" w:hAnsi="Times New Roman" w:cs="Times New Roman"/>
@@ -2738,9 +2668,20 @@
           <w:szCs w:val="20"/>
           <w:lang w:val="en-GB"/>
         </w:rPr>
-        <w:t>Tanadol</w:t>
-      </w:r>
-      <w:proofErr w:type="spellEnd"/>
+        <w:t>Parn-ong</w:t>
+      </w:r>
+    </w:p>
+    <w:p>
+      <w:pPr>
+        <w:spacing w:before="240" w:after="0" w:line="240" w:lineRule="auto"/>
+        <w:rPr>
+          <w:rFonts w:ascii="Times New Roman" w:hAnsi="Times New Roman" w:cs="Angsana New"/>
+          <w:b/>
+          <w:bCs/>
+          <w:sz w:val="20"/>
+          <w:szCs w:val="25"/>
+        </w:rPr>
+      </w:pPr>
       <w:r>
         <w:rPr>
           <w:rFonts w:ascii="Times New Roman" w:hAnsi="Times New Roman" w:cs="Times New Roman"/>
@@ -2750,9 +2691,18 @@
           <w:szCs w:val="20"/>
           <w:lang w:val="en-GB"/>
         </w:rPr>
-        <w:t xml:space="preserve"> </w:t>
-      </w:r>
-      <w:proofErr w:type="spellStart"/>
+        <w:t xml:space="preserve"> *</w:t>
+      </w:r>
+      <w:r>
+        <w:rPr>
+          <w:rFonts w:ascii="Times New Roman" w:hAnsi="Times New Roman" w:cs="Angsana New"/>
+          <w:b/>
+          <w:bCs/>
+          <w:sz w:val="20"/>
+          <w:szCs w:val="25"/>
+        </w:rPr>
+        <w:t>PS</w:t>
+      </w:r>
       <w:r>
         <w:rPr>
           <w:rFonts w:ascii="Times New Roman" w:hAnsi="Times New Roman" w:cs="Times New Roman"/>
@@ -2762,21 +2712,8 @@
           <w:szCs w:val="20"/>
           <w:lang w:val="en-GB"/>
         </w:rPr>
-        <w:t>Parn-ong</w:t>
-      </w:r>
-      <w:proofErr w:type="spellEnd"/>
-    </w:p>
-    <w:p>
-      <w:pPr>
-        <w:spacing w:before="240" w:after="0" w:line="240" w:lineRule="auto"/>
-        <w:rPr>
-          <w:rFonts w:ascii="Times New Roman" w:hAnsi="Times New Roman" w:cs="Angsana New"/>
-          <w:b/>
-          <w:bCs/>
-          <w:sz w:val="20"/>
-          <w:szCs w:val="25"/>
-        </w:rPr>
-      </w:pPr>
+        <w:t xml:space="preserve"> = </w:t>
+      </w:r>
       <w:r>
         <w:rPr>
           <w:rFonts w:ascii="Times New Roman" w:hAnsi="Times New Roman" w:cs="Times New Roman"/>
@@ -2786,90 +2723,8 @@
           <w:szCs w:val="20"/>
           <w:lang w:val="en-GB"/>
         </w:rPr>
-        <w:t xml:space="preserve"> *</w:t>
-      </w:r>
-      <w:r>
-        <w:rPr>
-          <w:rFonts w:ascii="Times New Roman" w:hAnsi="Times New Roman" w:cs="Angsana New"/>
-          <w:b/>
-          <w:bCs/>
-          <w:sz w:val="20"/>
-          <w:szCs w:val="25"/>
-        </w:rPr>
-        <w:t>PS</w:t>
-      </w:r>
-      <w:r>
-        <w:rPr>
-          <w:rFonts w:ascii="Times New Roman" w:hAnsi="Times New Roman" w:cs="Times New Roman"/>
-          <w:b/>
-          <w:bCs/>
-          <w:sz w:val="20"/>
-          <w:szCs w:val="20"/>
-          <w:lang w:val="en-GB"/>
-        </w:rPr>
-        <w:t xml:space="preserve"> = </w:t>
-      </w:r>
-      <w:proofErr w:type="spellStart"/>
-      <w:r>
-        <w:rPr>
-          <w:rFonts w:ascii="Times New Roman" w:hAnsi="Times New Roman" w:cs="Times New Roman"/>
-          <w:b/>
-          <w:bCs/>
-          <w:sz w:val="20"/>
-          <w:szCs w:val="20"/>
-          <w:lang w:val="en-GB"/>
-        </w:rPr>
-        <w:t>Dr.</w:t>
-      </w:r>
-      <w:proofErr w:type="spellEnd"/>
-      <w:r>
-        <w:rPr>
-          <w:rFonts w:ascii="Times New Roman" w:hAnsi="Times New Roman" w:cs="Times New Roman"/>
-          <w:b/>
-          <w:bCs/>
-          <w:sz w:val="20"/>
-          <w:szCs w:val="20"/>
-          <w:lang w:val="en-GB"/>
-        </w:rPr>
-        <w:t xml:space="preserve"> </w:t>
-      </w:r>
-      <w:proofErr w:type="spellStart"/>
-      <w:r>
-        <w:rPr>
-          <w:rFonts w:ascii="Times New Roman" w:hAnsi="Times New Roman" w:cs="Times New Roman"/>
-          <w:b/>
-          <w:bCs/>
-          <w:sz w:val="20"/>
-          <w:szCs w:val="20"/>
-          <w:lang w:val="en-GB"/>
-        </w:rPr>
-        <w:t>Prompong</w:t>
-      </w:r>
-      <w:proofErr w:type="spellEnd"/>
-      <w:r>
-        <w:rPr>
-          <w:rFonts w:ascii="Times New Roman" w:hAnsi="Times New Roman" w:cs="Times New Roman"/>
-          <w:b/>
-          <w:bCs/>
-          <w:sz w:val="20"/>
-          <w:szCs w:val="20"/>
-          <w:lang w:val="en-GB"/>
-        </w:rPr>
-        <w:t xml:space="preserve"> </w:t>
-      </w:r>
-      <w:proofErr w:type="spellStart"/>
-      <w:r>
-        <w:rPr>
-          <w:rFonts w:ascii="Times New Roman" w:hAnsi="Times New Roman" w:cs="Times New Roman"/>
-          <w:b/>
-          <w:bCs/>
-          <w:sz w:val="20"/>
-          <w:szCs w:val="20"/>
-          <w:lang w:val="en-GB"/>
-        </w:rPr>
-        <w:t>Sugunnasi</w:t>
-      </w:r>
-      <w:proofErr w:type="spellEnd"/>
+        <w:t>Dr. Prompong Sugunnasi</w:t>
+      </w:r>
       <w:r>
         <w:rPr>
           <w:rFonts w:ascii="Times New Roman" w:hAnsi="Times New Roman" w:cs="Angsana New"/>
@@ -2907,8 +2762,6 @@
         <w:lastRenderedPageBreak/>
         <w:t>Abstract</w:t>
       </w:r>
-      <w:bookmarkStart w:id="0" w:name="_GoBack"/>
-      <w:bookmarkEnd w:id="0"/>
     </w:p>
     <w:p>
       <w:pPr>
@@ -2926,6 +2779,14 @@
           <w:sz w:val="24"/>
           <w:szCs w:val="24"/>
         </w:rPr>
+        <w:t xml:space="preserve">At </w:t>
+      </w:r>
+      <w:r>
+        <w:rPr>
+          <w:rFonts w:ascii="Times New Roman" w:hAnsi="Times New Roman"/>
+          <w:sz w:val="24"/>
+          <w:szCs w:val="24"/>
+        </w:rPr>
         <w:t xml:space="preserve">College of Arts, Media and Technology, there are IT staffs to record about durable articles, to plan the purchasing, and to repair durable articles. The report of the broken durable article is done by the user. The user will fill in the report form and submit to the IT department. There are several weaknesses in this process, such as the loss of </w:t>
       </w:r>
       <w:r>
@@ -2961,7 +2822,7 @@
           <w:szCs w:val="24"/>
         </w:rPr>
         <w:tab/>
-        <w:t>The objective of this project is to build a web application for durable articles management. This system is called “Inventory and Asset Management system”. The durable articles management system has the ability to manipulate the information about the article, and the management information system analyzes information about durable articles. This system can help the staff to manage and plan for purchasing new media easily. Moreover, this system also provide</w:t>
+        <w:t>The objective of this project is to build a web application for durable articles management. This system is called “Inventory and Asset Management system”. The durable articles management system has the ability to manipulate the information about the article, and the management information system</w:t>
       </w:r>
       <w:r>
         <w:rPr>
@@ -2969,6 +2830,70 @@
           <w:sz w:val="24"/>
           <w:szCs w:val="24"/>
         </w:rPr>
+        <w:t xml:space="preserve"> to</w:t>
+      </w:r>
+      <w:r>
+        <w:rPr>
+          <w:rFonts w:ascii="Times New Roman" w:hAnsi="Times New Roman"/>
+          <w:sz w:val="24"/>
+          <w:szCs w:val="24"/>
+        </w:rPr>
+        <w:t xml:space="preserve"> </w:t>
+      </w:r>
+      <w:r>
+        <w:rPr>
+          <w:rFonts w:ascii="Times New Roman" w:hAnsi="Times New Roman"/>
+          <w:sz w:val="24"/>
+          <w:szCs w:val="24"/>
+        </w:rPr>
+        <w:t>analyze</w:t>
+      </w:r>
+      <w:r>
+        <w:rPr>
+          <w:rFonts w:ascii="Times New Roman" w:hAnsi="Times New Roman"/>
+          <w:sz w:val="24"/>
+          <w:szCs w:val="24"/>
+        </w:rPr>
+        <w:t xml:space="preserve"> information about durable articles. This system can help the staff to manage and plan for purchasing new </w:t>
+      </w:r>
+      <w:r>
+        <w:rPr>
+          <w:rFonts w:ascii="Times New Roman" w:hAnsi="Times New Roman" w:cs="Times New Roman"/>
+          <w:sz w:val="24"/>
+          <w:szCs w:val="24"/>
+        </w:rPr>
+        <w:t>durable articles</w:t>
+      </w:r>
+      <w:r>
+        <w:rPr>
+          <w:rFonts w:ascii="Times New Roman" w:hAnsi="Times New Roman"/>
+          <w:sz w:val="24"/>
+          <w:szCs w:val="24"/>
+        </w:rPr>
+        <w:t xml:space="preserve"> </w:t>
+      </w:r>
+      <w:r>
+        <w:rPr>
+          <w:rFonts w:ascii="Times New Roman" w:hAnsi="Times New Roman"/>
+          <w:sz w:val="24"/>
+          <w:szCs w:val="24"/>
+        </w:rPr>
+        <w:t>with ease</w:t>
+      </w:r>
+      <w:r>
+        <w:rPr>
+          <w:rFonts w:ascii="Times New Roman" w:hAnsi="Times New Roman"/>
+          <w:sz w:val="24"/>
+          <w:szCs w:val="24"/>
+        </w:rPr>
+        <w:t>. Moreover, this system also provide</w:t>
+      </w:r>
+      <w:r>
+        <w:rPr>
+          <w:rFonts w:ascii="Times New Roman" w:hAnsi="Times New Roman"/>
+          <w:sz w:val="24"/>
+          <w:szCs w:val="24"/>
+        </w:rPr>
         <w:t>s</w:t>
       </w:r>
       <w:r>
@@ -2977,7 +2902,31 @@
           <w:sz w:val="24"/>
           <w:szCs w:val="24"/>
         </w:rPr>
-        <w:t xml:space="preserve"> the tracking system, which helps reporters for tracking reparation process of durable articles by notification via emails. Repairing system helps technicians to manage reparation information.</w:t>
+        <w:t xml:space="preserve"> the tracking system, which helps reporters for tracking reparation process of durable articles by notification via emails. Repairing system helps technicians to manage </w:t>
+      </w:r>
+      <w:r>
+        <w:rPr>
+          <w:rFonts w:ascii="Times New Roman" w:hAnsi="Times New Roman"/>
+          <w:sz w:val="24"/>
+          <w:szCs w:val="24"/>
+        </w:rPr>
+        <w:t>rep</w:t>
+      </w:r>
+      <w:r>
+        <w:rPr>
+          <w:rFonts w:ascii="Times New Roman" w:hAnsi="Times New Roman"/>
+          <w:sz w:val="24"/>
+          <w:szCs w:val="24"/>
+        </w:rPr>
+        <w:t>aration</w:t>
+      </w:r>
+      <w:r>
+        <w:rPr>
+          <w:rFonts w:ascii="Times New Roman" w:hAnsi="Times New Roman"/>
+          <w:sz w:val="24"/>
+          <w:szCs w:val="24"/>
+        </w:rPr>
+        <w:t xml:space="preserve"> information.</w:t>
       </w:r>
     </w:p>
     <w:p>
@@ -2991,7 +2940,135 @@
           <w:szCs w:val="24"/>
         </w:rPr>
         <w:tab/>
-        <w:t>This system consists three users. The first user is Administrator, he can manage the durable articles (add, update, and delete durable articles information) and access to Management Information system to search the summary report about repairing media. The second user is the technician, he can check the details of inform about broken durable articles come in and update the reparation information. Third user is the reporter, he can inform detail about broken durable articles into the system, which the technician knows those detail and repair it.</w:t>
+        <w:t xml:space="preserve">This system consists </w:t>
+      </w:r>
+      <w:r>
+        <w:rPr>
+          <w:rFonts w:ascii="Times New Roman" w:hAnsi="Times New Roman"/>
+          <w:sz w:val="24"/>
+          <w:szCs w:val="24"/>
+        </w:rPr>
+        <w:t>three users. The first user is administrator. The function of this user is to</w:t>
+      </w:r>
+      <w:r>
+        <w:rPr>
+          <w:rFonts w:ascii="Times New Roman" w:hAnsi="Times New Roman"/>
+          <w:sz w:val="24"/>
+          <w:szCs w:val="24"/>
+        </w:rPr>
+        <w:t xml:space="preserve"> manage the durable articles (add, update, and delete durable artic</w:t>
+      </w:r>
+      <w:r>
+        <w:rPr>
+          <w:rFonts w:ascii="Times New Roman" w:hAnsi="Times New Roman"/>
+          <w:sz w:val="24"/>
+          <w:szCs w:val="24"/>
+        </w:rPr>
+        <w:t>les information) and access to management i</w:t>
+      </w:r>
+      <w:r>
+        <w:rPr>
+          <w:rFonts w:ascii="Times New Roman" w:hAnsi="Times New Roman"/>
+          <w:sz w:val="24"/>
+          <w:szCs w:val="24"/>
+        </w:rPr>
+        <w:t xml:space="preserve">nformation system to </w:t>
+      </w:r>
+      <w:r>
+        <w:rPr>
+          <w:rFonts w:ascii="Times New Roman" w:hAnsi="Times New Roman"/>
+          <w:sz w:val="24"/>
+          <w:szCs w:val="24"/>
+        </w:rPr>
+        <w:t>view</w:t>
+      </w:r>
+      <w:r>
+        <w:rPr>
+          <w:rFonts w:ascii="Times New Roman" w:hAnsi="Times New Roman"/>
+          <w:sz w:val="24"/>
+          <w:szCs w:val="24"/>
+        </w:rPr>
+        <w:t xml:space="preserve"> the summary report about repairing </w:t>
+      </w:r>
+      <w:r>
+        <w:rPr>
+          <w:rFonts w:ascii="Times New Roman" w:hAnsi="Times New Roman" w:cs="Times New Roman"/>
+          <w:sz w:val="24"/>
+          <w:szCs w:val="24"/>
+        </w:rPr>
+        <w:t>durable articles</w:t>
+      </w:r>
+      <w:r>
+        <w:rPr>
+          <w:rFonts w:ascii="Times New Roman" w:hAnsi="Times New Roman"/>
+          <w:sz w:val="24"/>
+          <w:szCs w:val="24"/>
+        </w:rPr>
+        <w:t>. Th</w:t>
+      </w:r>
+      <w:r>
+        <w:rPr>
+          <w:rFonts w:ascii="Times New Roman" w:hAnsi="Times New Roman"/>
+          <w:sz w:val="24"/>
+          <w:szCs w:val="24"/>
+        </w:rPr>
+        <w:t>e second user is the technician.</w:t>
+      </w:r>
+      <w:r>
+        <w:rPr>
+          <w:rFonts w:ascii="Times New Roman" w:hAnsi="Times New Roman"/>
+          <w:sz w:val="24"/>
+          <w:szCs w:val="24"/>
+        </w:rPr>
+        <w:t xml:space="preserve"> </w:t>
+      </w:r>
+      <w:r>
+        <w:rPr>
+          <w:rFonts w:ascii="Times New Roman" w:hAnsi="Times New Roman"/>
+          <w:sz w:val="24"/>
+          <w:szCs w:val="24"/>
+        </w:rPr>
+        <w:t>The function of this user is to</w:t>
+      </w:r>
+      <w:r>
+        <w:rPr>
+          <w:rFonts w:ascii="Times New Roman" w:hAnsi="Times New Roman"/>
+          <w:sz w:val="24"/>
+          <w:szCs w:val="24"/>
+        </w:rPr>
+        <w:t xml:space="preserve"> check the details of inform about broken durable articles come in and update the reparation information. </w:t>
+      </w:r>
+      <w:r>
+        <w:rPr>
+          <w:rFonts w:ascii="Times New Roman" w:hAnsi="Times New Roman"/>
+          <w:sz w:val="24"/>
+          <w:szCs w:val="24"/>
+        </w:rPr>
+        <w:t xml:space="preserve">Finally, </w:t>
+      </w:r>
+      <w:r>
+        <w:rPr>
+          <w:rFonts w:ascii="Times New Roman" w:hAnsi="Times New Roman"/>
+          <w:sz w:val="24"/>
+          <w:szCs w:val="24"/>
+        </w:rPr>
+        <w:t xml:space="preserve">the reporter can </w:t>
+      </w:r>
+      <w:r>
+        <w:rPr>
+          <w:rFonts w:ascii="Times New Roman" w:hAnsi="Times New Roman"/>
+          <w:sz w:val="24"/>
+          <w:szCs w:val="24"/>
+        </w:rPr>
+        <w:t>submit the report and track</w:t>
+      </w:r>
+      <w:r>
+        <w:rPr>
+          <w:rFonts w:ascii="Times New Roman" w:hAnsi="Times New Roman"/>
+          <w:sz w:val="24"/>
+          <w:szCs w:val="24"/>
+        </w:rPr>
+        <w:t xml:space="preserve"> broken durable articles.</w:t>
       </w:r>
     </w:p>
     <w:p/>
@@ -6014,7 +6091,79 @@
           <w:sz w:val="24"/>
           <w:szCs w:val="24"/>
         </w:rPr>
-        <w:t>Nowadays, the management of media of College of Arts, Media and Technology, there is the IT staff to manage the durable articles (projectors, computers, and another tool). For the each year, College of Arts, Media and Technology records the durable articles list and plans to purchase the new durable articles for instead of the old one. Microsoft Excel program is used for recording the detail of College of Arts, Media and Technology's media. There are IT staffs to take care or to repair the durable articles. The repairing informs of durable articles, which use durable articles or the owner of durable articles have to fill broken durable articles information in the form paper and request to staff.</w:t>
+        <w:t xml:space="preserve">At </w:t>
+      </w:r>
+      <w:r>
+        <w:rPr>
+          <w:rFonts w:ascii="Times New Roman" w:eastAsia="Times New Roman" w:hAnsi="Times New Roman" w:cs="Times New Roman"/>
+          <w:sz w:val="24"/>
+          <w:szCs w:val="24"/>
+        </w:rPr>
+        <w:t xml:space="preserve">College of Arts, Media and Technology, there is the IT staff </w:t>
+      </w:r>
+      <w:r>
+        <w:rPr>
+          <w:rFonts w:ascii="Times New Roman" w:eastAsia="Times New Roman" w:hAnsi="Times New Roman" w:cs="Times New Roman"/>
+          <w:sz w:val="24"/>
+          <w:szCs w:val="24"/>
+        </w:rPr>
+        <w:t xml:space="preserve">to manage the durable articles, for example, </w:t>
+      </w:r>
+      <w:r>
+        <w:rPr>
+          <w:rFonts w:ascii="Times New Roman" w:eastAsia="Times New Roman" w:hAnsi="Times New Roman" w:cs="Times New Roman"/>
+          <w:sz w:val="24"/>
+          <w:szCs w:val="24"/>
+        </w:rPr>
+        <w:t xml:space="preserve">projectors, </w:t>
+      </w:r>
+      <w:r>
+        <w:rPr>
+          <w:rFonts w:ascii="Times New Roman" w:eastAsia="Times New Roman" w:hAnsi="Times New Roman" w:cs="Times New Roman"/>
+          <w:sz w:val="24"/>
+          <w:szCs w:val="24"/>
+        </w:rPr>
+        <w:t xml:space="preserve">and </w:t>
+      </w:r>
+      <w:r>
+        <w:rPr>
+          <w:rFonts w:ascii="Times New Roman" w:eastAsia="Times New Roman" w:hAnsi="Times New Roman" w:cs="Times New Roman"/>
+          <w:sz w:val="24"/>
+          <w:szCs w:val="24"/>
+        </w:rPr>
+        <w:t xml:space="preserve">computers. For the each year, College of Arts, Media and Technology records the durable articles list and plans to purchase the new durable articles </w:t>
+      </w:r>
+      <w:r>
+        <w:rPr>
+          <w:rFonts w:ascii="Times New Roman" w:eastAsia="Times New Roman" w:hAnsi="Times New Roman" w:cs="Times New Roman"/>
+          <w:sz w:val="24"/>
+          <w:szCs w:val="24"/>
+        </w:rPr>
+        <w:t>to replace</w:t>
+      </w:r>
+      <w:r>
+        <w:rPr>
+          <w:rFonts w:ascii="Times New Roman" w:eastAsia="Times New Roman" w:hAnsi="Times New Roman" w:cs="Times New Roman"/>
+          <w:sz w:val="24"/>
+          <w:szCs w:val="24"/>
+        </w:rPr>
+        <w:t xml:space="preserve"> the old one. Microsoft Excel program is used for recording the detail of College of Arts, Media and Technology's media. There are IT staffs to take care or to repair the durable articles. </w:t>
+      </w:r>
+      <w:r>
+        <w:rPr>
+          <w:rFonts w:ascii="Times New Roman" w:eastAsia="Times New Roman" w:hAnsi="Times New Roman" w:cs="Times New Roman"/>
+          <w:sz w:val="24"/>
+          <w:szCs w:val="24"/>
+        </w:rPr>
+        <w:t>To submit the article for reparation, t</w:t>
+      </w:r>
+      <w:r>
+        <w:rPr>
+          <w:rFonts w:ascii="Times New Roman" w:eastAsia="Times New Roman" w:hAnsi="Times New Roman" w:cs="Times New Roman"/>
+          <w:sz w:val="24"/>
+          <w:szCs w:val="24"/>
+        </w:rPr>
+        <w:t>he owner of durable articles have to fill broken durable articles information in the form paper and request to staff.</w:t>
       </w:r>
     </w:p>
     <w:p>
@@ -6033,25 +6182,71 @@
           <w:szCs w:val="24"/>
         </w:rPr>
         <w:tab/>
-        <w:t xml:space="preserve">From above, the IT staff of College of Arts, Media and Technology spends a lot of time to record the details or plan to purchase a new durable articles for instead of the old, almost expire or losing. It is very difficult to analyze the   brand of durable articles, it often loses which it is a part of planning to purchase the new media. Moreover, to inform to repair, it is many processes and take a lot of times. There is a problem for the IT staff to provide the job of durable articles not be equal. It makes </w:t>
-      </w:r>
-      <w:proofErr w:type="spellStart"/>
+        <w:t xml:space="preserve">From above, the IT staff of College of Arts, Media and Technology spends a lot of time to </w:t>
+      </w:r>
       <w:r>
         <w:rPr>
           <w:rFonts w:ascii="Times New Roman" w:eastAsia="Times New Roman" w:hAnsi="Times New Roman" w:cs="Times New Roman"/>
           <w:sz w:val="24"/>
           <w:szCs w:val="24"/>
         </w:rPr>
-        <w:t>to</w:t>
-      </w:r>
-      <w:proofErr w:type="spellEnd"/>
+        <w:t>organize</w:t>
+      </w:r>
       <w:r>
         <w:rPr>
           <w:rFonts w:ascii="Times New Roman" w:eastAsia="Times New Roman" w:hAnsi="Times New Roman" w:cs="Times New Roman"/>
           <w:sz w:val="24"/>
           <w:szCs w:val="24"/>
         </w:rPr>
-        <w:t xml:space="preserve"> late for repairing durable articles.</w:t>
+        <w:t xml:space="preserve"> the details or plan to purchase a new durable articles for instead of the old. It is</w:t>
+      </w:r>
+      <w:r>
+        <w:rPr>
+          <w:rFonts w:ascii="Times New Roman" w:eastAsia="Times New Roman" w:hAnsi="Times New Roman" w:cs="Times New Roman"/>
+          <w:sz w:val="24"/>
+          <w:szCs w:val="24"/>
+        </w:rPr>
+        <w:t xml:space="preserve"> very difficult to analyze the </w:t>
+      </w:r>
+      <w:r>
+        <w:rPr>
+          <w:rFonts w:ascii="Times New Roman" w:eastAsia="Times New Roman" w:hAnsi="Times New Roman" w:cs="Times New Roman"/>
+          <w:sz w:val="24"/>
+          <w:szCs w:val="24"/>
+        </w:rPr>
+        <w:t xml:space="preserve">brand of durable articles, since the information is stored in Microsoft Excel which has limited functions. </w:t>
+      </w:r>
+      <w:r>
+        <w:rPr>
+          <w:rFonts w:ascii="Times New Roman" w:eastAsia="Times New Roman" w:hAnsi="Times New Roman" w:cs="Times New Roman"/>
+          <w:sz w:val="24"/>
+          <w:szCs w:val="24"/>
+        </w:rPr>
+        <w:t xml:space="preserve">Moreover, to inform to repair, it is many processes and take a lot of times. </w:t>
+      </w:r>
+      <w:r>
+        <w:rPr>
+          <w:rFonts w:ascii="Times New Roman" w:eastAsia="Times New Roman" w:hAnsi="Times New Roman" w:cs="Times New Roman"/>
+          <w:sz w:val="24"/>
+          <w:szCs w:val="24"/>
+        </w:rPr>
+        <w:t>Moreover, t</w:t>
+      </w:r>
+      <w:r>
+        <w:rPr>
+          <w:rFonts w:ascii="Times New Roman" w:eastAsia="Times New Roman" w:hAnsi="Times New Roman" w:cs="Times New Roman"/>
+          <w:sz w:val="24"/>
+          <w:szCs w:val="24"/>
+        </w:rPr>
+        <w:t xml:space="preserve">here is a problem for the IT staff to </w:t>
+      </w:r>
+      <w:r>
+        <w:rPr>
+          <w:rFonts w:ascii="Times New Roman" w:eastAsia="Times New Roman" w:hAnsi="Times New Roman" w:cs="Times New Roman"/>
+          <w:sz w:val="24"/>
+          <w:szCs w:val="24"/>
+        </w:rPr>
+        <w:t>equally distribute the workload</w:t>
       </w:r>
     </w:p>
     <w:p>
@@ -6065,7 +6260,87 @@
           <w:szCs w:val="24"/>
         </w:rPr>
         <w:tab/>
-        <w:t>“Inventory and Asset Management system” can be solved the problems which there is the system to manage the durable articles (add, update, delete durable articles information). Information Management system is used for reporting the brand of durable articles, it usually loses or reports the durable articles almost expire, statistics of inform to repairing durable articles for each month. This system can be helped the IT staff to manage and plan about the durable articles easily. Besides, there is a system by using the web application to provide the job of durable articles, and it makes the staff equal to the job for each one. There is the system to update the predicament of durable articles by Email.</w:t>
+        <w:t xml:space="preserve">“Inventory and Asset Management system” can </w:t>
+      </w:r>
+      <w:r>
+        <w:rPr>
+          <w:rFonts w:ascii="Times New Roman" w:eastAsia="Times New Roman" w:hAnsi="Times New Roman" w:cs="Times New Roman"/>
+          <w:sz w:val="24"/>
+          <w:szCs w:val="24"/>
+        </w:rPr>
+        <w:t>solve</w:t>
+      </w:r>
+      <w:r>
+        <w:rPr>
+          <w:rFonts w:ascii="Times New Roman" w:eastAsia="Times New Roman" w:hAnsi="Times New Roman" w:cs="Times New Roman"/>
+          <w:sz w:val="24"/>
+          <w:szCs w:val="24"/>
+        </w:rPr>
+        <w:t xml:space="preserve"> the problems </w:t>
+      </w:r>
+      <w:r>
+        <w:rPr>
+          <w:rFonts w:ascii="Times New Roman" w:eastAsia="Times New Roman" w:hAnsi="Times New Roman" w:cs="Times New Roman"/>
+          <w:sz w:val="24"/>
+          <w:szCs w:val="24"/>
+        </w:rPr>
+        <w:t>by assisting the process, reporting and managing</w:t>
+      </w:r>
+      <w:r>
+        <w:rPr>
+          <w:rFonts w:ascii="Times New Roman" w:eastAsia="Times New Roman" w:hAnsi="Times New Roman" w:cs="Times New Roman"/>
+          <w:sz w:val="24"/>
+          <w:szCs w:val="24"/>
+        </w:rPr>
+        <w:t xml:space="preserve">. </w:t>
+      </w:r>
+      <w:r>
+        <w:rPr>
+          <w:rFonts w:ascii="Times New Roman" w:eastAsia="Times New Roman" w:hAnsi="Times New Roman" w:cs="Times New Roman"/>
+          <w:sz w:val="24"/>
+          <w:szCs w:val="24"/>
+        </w:rPr>
+        <w:t>Moreover, management i</w:t>
+      </w:r>
+      <w:r>
+        <w:rPr>
+          <w:rFonts w:ascii="Times New Roman" w:eastAsia="Times New Roman" w:hAnsi="Times New Roman" w:cs="Times New Roman"/>
+          <w:sz w:val="24"/>
+          <w:szCs w:val="24"/>
+        </w:rPr>
+        <w:t xml:space="preserve">nformation system is used for </w:t>
+      </w:r>
+      <w:r>
+        <w:rPr>
+          <w:rFonts w:ascii="Times New Roman" w:eastAsia="Times New Roman" w:hAnsi="Times New Roman" w:cs="Times New Roman"/>
+          <w:sz w:val="24"/>
+          <w:szCs w:val="24"/>
+        </w:rPr>
+        <w:t>summarizing the information of the article based on various criteria</w:t>
+      </w:r>
+      <w:r>
+        <w:rPr>
+          <w:rFonts w:ascii="Times New Roman" w:eastAsia="Times New Roman" w:hAnsi="Times New Roman" w:cs="Times New Roman"/>
+          <w:sz w:val="24"/>
+          <w:szCs w:val="24"/>
+        </w:rPr>
+        <w:t xml:space="preserve">. This system can be helped the IT staff to manage and plan about the durable articles easily. Besides, there is a system by using the web application to provide the job of durable articles, and it makes the staff equal to the job for each one. There is the system to update the </w:t>
+      </w:r>
+      <w:r>
+        <w:rPr>
+          <w:rFonts w:ascii="Times New Roman" w:eastAsia="Times New Roman" w:hAnsi="Times New Roman" w:cs="Times New Roman"/>
+          <w:sz w:val="24"/>
+          <w:szCs w:val="24"/>
+        </w:rPr>
+        <w:t>status of durable articles by e</w:t>
+      </w:r>
+      <w:r>
+        <w:rPr>
+          <w:rFonts w:ascii="Times New Roman" w:eastAsia="Times New Roman" w:hAnsi="Times New Roman" w:cs="Times New Roman"/>
+          <w:sz w:val="24"/>
+          <w:szCs w:val="24"/>
+        </w:rPr>
+        <w:t>mail.</w:t>
       </w:r>
     </w:p>
     <w:p/>
@@ -6077,6 +6352,8 @@
     <w:p/>
     <w:p/>
     <w:p/>
+    <w:p/>
+    <w:p/>
     <w:p>
       <w:pPr>
         <w:pStyle w:val="Heading1"/>
@@ -6223,8 +6500,6 @@
         </w:rPr>
         <w:t xml:space="preserve">2.1.1 </w:t>
       </w:r>
-      <w:proofErr w:type="spellStart"/>
-      <w:proofErr w:type="gramStart"/>
       <w:r>
         <w:rPr>
           <w:rFonts w:ascii="Times New Roman" w:hAnsi="Times New Roman" w:cs="Angsana New"/>
@@ -6234,8 +6509,6 @@
         </w:rPr>
         <w:t>iSoftService</w:t>
       </w:r>
-      <w:proofErr w:type="spellEnd"/>
-      <w:proofErr w:type="gramEnd"/>
       <w:r>
         <w:rPr>
           <w:rFonts w:ascii="Times New Roman" w:hAnsi="Times New Roman" w:cs="Angsana New" w:hint="cs"/>
@@ -6277,45 +6550,13 @@
           <w:szCs w:val="24"/>
         </w:rPr>
       </w:pPr>
-      <w:proofErr w:type="spellStart"/>
-      <w:proofErr w:type="gramStart"/>
-      <w:r>
-        <w:rPr>
-          <w:rFonts w:ascii="Times New Roman" w:hAnsi="Times New Roman" w:cs="Times New Roman"/>
-          <w:sz w:val="24"/>
-          <w:szCs w:val="24"/>
-        </w:rPr>
-        <w:t>iSoftService</w:t>
-      </w:r>
-      <w:proofErr w:type="spellEnd"/>
-      <w:proofErr w:type="gramEnd"/>
-      <w:r>
-        <w:rPr>
-          <w:rFonts w:ascii="Times New Roman" w:hAnsi="Times New Roman" w:cs="Times New Roman"/>
-          <w:sz w:val="24"/>
-          <w:szCs w:val="24"/>
-        </w:rPr>
-        <w:t xml:space="preserve"> is an application about repair management system. The repair center can use this system to manage the product repairing, and notify to technicians about their work. This system provides the user to get a servicing report. </w:t>
-      </w:r>
-      <w:proofErr w:type="spellStart"/>
-      <w:proofErr w:type="gramStart"/>
-      <w:r>
-        <w:rPr>
-          <w:rFonts w:ascii="Times New Roman" w:hAnsi="Times New Roman" w:cs="Times New Roman"/>
-          <w:sz w:val="24"/>
-          <w:szCs w:val="24"/>
-        </w:rPr>
-        <w:t>iSoftService</w:t>
-      </w:r>
-      <w:proofErr w:type="spellEnd"/>
-      <w:proofErr w:type="gramEnd"/>
-      <w:r>
-        <w:rPr>
-          <w:rFonts w:ascii="Times New Roman" w:hAnsi="Times New Roman" w:cs="Times New Roman"/>
-          <w:sz w:val="24"/>
-          <w:szCs w:val="24"/>
-        </w:rPr>
-        <w:t xml:space="preserve"> supports major features as follows,</w:t>
+      <w:r>
+        <w:rPr>
+          <w:rFonts w:ascii="Times New Roman" w:hAnsi="Times New Roman" w:cs="Times New Roman"/>
+          <w:sz w:val="24"/>
+          <w:szCs w:val="24"/>
+        </w:rPr>
+        <w:t>iSoftService is an application about repair management system. The repair center can use this system to manage the product repairing, and notify to technicians about their work. This system provides the user to get a servicing report. iSoftService supports major features as follows,</w:t>
       </w:r>
     </w:p>
     <w:p>
@@ -6720,7 +6961,6 @@
         </w:rPr>
         <w:t xml:space="preserve"> </w:t>
       </w:r>
-      <w:proofErr w:type="spellStart"/>
       <w:r>
         <w:rPr>
           <w:rFonts w:ascii="Times New Roman" w:eastAsia="Calibri" w:hAnsi="Times New Roman"/>
@@ -6737,7 +6977,6 @@
         </w:rPr>
         <w:t>’s</w:t>
       </w:r>
-      <w:proofErr w:type="spellEnd"/>
       <w:r>
         <w:rPr>
           <w:rFonts w:ascii="Times New Roman" w:eastAsia="Calibri" w:hAnsi="Times New Roman" w:cs="Times New Roman"/>
@@ -6953,7 +7192,6 @@
         </w:rPr>
         <w:t xml:space="preserve"> </w:t>
       </w:r>
-      <w:proofErr w:type="spellStart"/>
       <w:r>
         <w:rPr>
           <w:rFonts w:ascii="Times New Roman" w:eastAsia="Calibri" w:hAnsi="Times New Roman"/>
@@ -6962,7 +7200,6 @@
         </w:rPr>
         <w:t>iSoftService</w:t>
       </w:r>
-      <w:proofErr w:type="spellEnd"/>
       <w:r>
         <w:rPr>
           <w:rFonts w:ascii="Times New Roman" w:eastAsia="Calibri" w:hAnsi="Times New Roman" w:cs="Times New Roman"/>
@@ -7004,41 +7241,13 @@
         </w:rPr>
         <w:t xml:space="preserve">Figure 1 shows </w:t>
       </w:r>
-      <w:proofErr w:type="spellStart"/>
-      <w:r>
-        <w:rPr>
-          <w:rFonts w:ascii="Times New Roman" w:hAnsi="Times New Roman" w:cs="Times New Roman"/>
-          <w:sz w:val="24"/>
-          <w:szCs w:val="24"/>
-        </w:rPr>
-        <w:t>iSoftService's</w:t>
-      </w:r>
-      <w:proofErr w:type="spellEnd"/>
-      <w:r>
-        <w:rPr>
-          <w:rFonts w:ascii="Times New Roman" w:hAnsi="Times New Roman" w:cs="Times New Roman"/>
-          <w:sz w:val="24"/>
-          <w:szCs w:val="24"/>
-        </w:rPr>
-        <w:t xml:space="preserve"> logo for sale. There is software interface on </w:t>
-      </w:r>
-      <w:proofErr w:type="spellStart"/>
-      <w:r>
-        <w:rPr>
-          <w:rFonts w:ascii="Times New Roman" w:hAnsi="Times New Roman" w:cs="Times New Roman"/>
-          <w:sz w:val="24"/>
-          <w:szCs w:val="24"/>
-        </w:rPr>
-        <w:t>iSoftService</w:t>
-      </w:r>
-      <w:proofErr w:type="spellEnd"/>
-      <w:r>
-        <w:rPr>
-          <w:rFonts w:ascii="Times New Roman" w:hAnsi="Times New Roman" w:cs="Times New Roman"/>
-          <w:sz w:val="24"/>
-          <w:szCs w:val="24"/>
-        </w:rPr>
-        <w:t xml:space="preserve"> full box package.</w:t>
+      <w:r>
+        <w:rPr>
+          <w:rFonts w:ascii="Times New Roman" w:hAnsi="Times New Roman" w:cs="Times New Roman"/>
+          <w:sz w:val="24"/>
+          <w:szCs w:val="24"/>
+        </w:rPr>
+        <w:t>iSoftService's logo for sale. There is software interface on iSoftService full box package.</w:t>
       </w:r>
     </w:p>
     <w:p>
@@ -7209,25 +7418,13 @@
           <w:szCs w:val="24"/>
         </w:rPr>
       </w:pPr>
-      <w:proofErr w:type="spellStart"/>
-      <w:proofErr w:type="gramStart"/>
       <w:r>
         <w:rPr>
           <w:rFonts w:ascii="Times New Roman" w:hAnsi="Times New Roman"/>
           <w:sz w:val="24"/>
           <w:szCs w:val="24"/>
         </w:rPr>
-        <w:t>iSoftService</w:t>
-      </w:r>
-      <w:proofErr w:type="spellEnd"/>
-      <w:proofErr w:type="gramEnd"/>
-      <w:r>
-        <w:rPr>
-          <w:rFonts w:ascii="Times New Roman" w:hAnsi="Times New Roman"/>
-          <w:sz w:val="24"/>
-          <w:szCs w:val="24"/>
-        </w:rPr>
-        <w:t xml:space="preserve"> provide several functions about repairing system for technicians such as  recording repairing information, finding servicing information, calculating income, and other functions. This system provides servicing collaboration between departments in the service center.</w:t>
+        <w:t>iSoftService provide several functions about repairing system for technicians such as  recording repairing information, finding servicing information, calculating income, and other functions. This system provides servicing collaboration between departments in the service center.</w:t>
       </w:r>
     </w:p>
     <w:p>
@@ -7259,65 +7456,13 @@
           <w:szCs w:val="24"/>
         </w:rPr>
       </w:pPr>
-      <w:proofErr w:type="spellStart"/>
-      <w:proofErr w:type="gramStart"/>
-      <w:r>
-        <w:rPr>
-          <w:rFonts w:ascii="Times New Roman" w:hAnsi="Times New Roman" w:cs="Times New Roman"/>
-          <w:sz w:val="24"/>
-          <w:szCs w:val="24"/>
-        </w:rPr>
-        <w:t>iSoftService</w:t>
-      </w:r>
-      <w:proofErr w:type="spellEnd"/>
-      <w:proofErr w:type="gramEnd"/>
-      <w:r>
-        <w:rPr>
-          <w:rFonts w:ascii="Times New Roman" w:hAnsi="Times New Roman" w:cs="Times New Roman"/>
-          <w:sz w:val="24"/>
-          <w:szCs w:val="24"/>
-        </w:rPr>
-        <w:t xml:space="preserve"> is not freeware. The users must spend a lot of money for purchasing the license. </w:t>
-      </w:r>
-      <w:proofErr w:type="spellStart"/>
-      <w:proofErr w:type="gramStart"/>
-      <w:r>
-        <w:rPr>
-          <w:rFonts w:ascii="Times New Roman" w:hAnsi="Times New Roman" w:cs="Times New Roman"/>
-          <w:sz w:val="24"/>
-          <w:szCs w:val="24"/>
-        </w:rPr>
-        <w:t>iSoftService</w:t>
-      </w:r>
-      <w:proofErr w:type="spellEnd"/>
-      <w:proofErr w:type="gramEnd"/>
-      <w:r>
-        <w:rPr>
-          <w:rFonts w:ascii="Times New Roman" w:hAnsi="Times New Roman" w:cs="Times New Roman"/>
-          <w:sz w:val="24"/>
-          <w:szCs w:val="24"/>
-        </w:rPr>
-        <w:t xml:space="preserve"> does not have the tracking system and the system for help to distribute works of each technician equally. </w:t>
-      </w:r>
-      <w:proofErr w:type="spellStart"/>
-      <w:proofErr w:type="gramStart"/>
-      <w:r>
-        <w:rPr>
-          <w:rFonts w:ascii="Times New Roman" w:hAnsi="Times New Roman" w:cs="Times New Roman"/>
-          <w:sz w:val="24"/>
-          <w:szCs w:val="24"/>
-        </w:rPr>
-        <w:t>iSoftService</w:t>
-      </w:r>
-      <w:proofErr w:type="spellEnd"/>
-      <w:proofErr w:type="gramEnd"/>
-      <w:r>
-        <w:rPr>
-          <w:rFonts w:ascii="Times New Roman" w:hAnsi="Times New Roman" w:cs="Times New Roman"/>
-          <w:sz w:val="24"/>
-          <w:szCs w:val="24"/>
-        </w:rPr>
-        <w:t xml:space="preserve"> user interface has function complexity, so this system is hard to use for beginning user.</w:t>
+      <w:r>
+        <w:rPr>
+          <w:rFonts w:ascii="Times New Roman" w:hAnsi="Times New Roman" w:cs="Times New Roman"/>
+          <w:sz w:val="24"/>
+          <w:szCs w:val="24"/>
+        </w:rPr>
+        <w:t>iSoftService does not have the tracking system and the system for help to distribute works of each technician equally. iSoftService user interface has function complexity, so this system is hard to use for beginning user.</w:t>
       </w:r>
       <w:r>
         <w:rPr>
@@ -10180,7 +10325,6 @@
         </w:rPr>
         <w:t xml:space="preserve">- </w:t>
       </w:r>
-      <w:proofErr w:type="spellStart"/>
       <w:r>
         <w:rPr>
           <w:rFonts w:ascii="Times New Roman" w:hAnsi="Times New Roman" w:cs="Times New Roman"/>
@@ -10189,7 +10333,6 @@
         </w:rPr>
         <w:t>Haxe</w:t>
       </w:r>
-      <w:proofErr w:type="spellEnd"/>
     </w:p>
     <w:p>
       <w:pPr>
@@ -11668,7 +11811,10 @@
         </w:rPr>
       </w:pPr>
       <w:r>
-        <w:t>Microsoft Visual Studio is Integrated Development Environment developed by Microsoft. It enables developers to develop a wide variety of software including web applications and web services that are compatible with Microsoft Windows technologies and device</w:t>
+        <w:t>Microsoft Visual Studio is an i</w:t>
+      </w:r>
+      <w:r>
+        <w:t>ntegrated Development Environment developed by Microsoft. It enables developers to develop a wide variety of software including web applications and web services that are compatible with Microsoft Windows technologies and device</w:t>
       </w:r>
       <w:r>
         <w:t>s. Visual Studio supports</w:t>
@@ -11759,7 +11905,6 @@
         </w:rPr>
         <w:t xml:space="preserve">- </w:t>
       </w:r>
-      <w:proofErr w:type="spellStart"/>
       <w:r>
         <w:rPr>
           <w:rFonts w:ascii="Times New Roman" w:hAnsi="Times New Roman" w:cs="Times New Roman"/>
@@ -11768,7 +11913,6 @@
         </w:rPr>
         <w:t>Xamarin</w:t>
       </w:r>
-      <w:proofErr w:type="spellEnd"/>
     </w:p>
     <w:p>
       <w:pPr>
@@ -11857,7 +12001,6 @@
         </w:rPr>
         <w:t xml:space="preserve"> </w:t>
       </w:r>
-      <w:proofErr w:type="spellStart"/>
       <w:r>
         <w:rPr>
           <w:rFonts w:ascii="Times New Roman" w:hAnsi="Times New Roman" w:cs="Times New Roman"/>
@@ -11872,16 +12015,15 @@
           <w:sz w:val="24"/>
           <w:szCs w:val="24"/>
         </w:rPr>
-        <w:t>Framework</w:t>
-      </w:r>
-      <w:proofErr w:type="spellEnd"/>
-      <w:r>
-        <w:rPr>
-          <w:rFonts w:ascii="Times New Roman" w:hAnsi="Times New Roman" w:cs="Times New Roman"/>
-          <w:sz w:val="24"/>
-          <w:szCs w:val="24"/>
-        </w:rPr>
-        <w:t>.</w:t>
+        <w:t xml:space="preserve"> </w:t>
+      </w:r>
+      <w:r>
+        <w:rPr>
+          <w:rFonts w:ascii="Times New Roman" w:hAnsi="Times New Roman" w:cs="Times New Roman"/>
+          <w:sz w:val="24"/>
+          <w:szCs w:val="24"/>
+        </w:rPr>
+        <w:t>Framework.</w:t>
       </w:r>
     </w:p>
     <w:p>
@@ -12615,7 +12757,6 @@
         </w:rPr>
         <w:t xml:space="preserve"> </w:t>
       </w:r>
-      <w:proofErr w:type="spellStart"/>
       <w:r>
         <w:rPr>
           <w:rStyle w:val="hps"/>
@@ -12627,7 +12768,6 @@
         </w:rPr>
         <w:t>ImageReady</w:t>
       </w:r>
-      <w:proofErr w:type="spellEnd"/>
       <w:r>
         <w:rPr>
           <w:rFonts w:ascii="Times New Roman" w:hAnsi="Times New Roman" w:cs="Times New Roman"/>
@@ -15033,7 +15173,31 @@
           <w:sz w:val="24"/>
           <w:szCs w:val="24"/>
         </w:rPr>
-        <w:t>IT staff of College of Arts, Media and Technology found several problems of durable articles management and durable articles reparation. Firstly, IT staff records and finds broken durable articles name, which is not easy to take care them. Moreover, they cannot know repairing durable articles statistic, which it help to decide for purchasing media in each year. Technicians get repairing work unequally. The reporter cannot check the progress of repairing work.</w:t>
+        <w:t xml:space="preserve">IT staff of College of Arts, Media and Technology found several problems of durable articles management and durable articles reparation. Firstly, IT staff records and finds broken durable articles name, which is not easy to take care them. Moreover, they cannot know repairing durable articles statistic, which it help to decide for purchasing </w:t>
+      </w:r>
+      <w:r>
+        <w:rPr>
+          <w:rFonts w:ascii="Times New Roman" w:hAnsi="Times New Roman" w:cs="Times New Roman"/>
+          <w:sz w:val="24"/>
+          <w:szCs w:val="24"/>
+        </w:rPr>
+        <w:t>durable articles</w:t>
+      </w:r>
+      <w:r>
+        <w:rPr>
+          <w:rFonts w:ascii="Times New Roman" w:hAnsi="Times New Roman" w:cs="Times New Roman"/>
+          <w:sz w:val="24"/>
+          <w:szCs w:val="24"/>
+        </w:rPr>
+        <w:t xml:space="preserve"> </w:t>
+      </w:r>
+      <w:r>
+        <w:rPr>
+          <w:rFonts w:ascii="Times New Roman" w:hAnsi="Times New Roman" w:cs="Times New Roman"/>
+          <w:sz w:val="24"/>
+          <w:szCs w:val="24"/>
+        </w:rPr>
+        <w:t>in each year. Technicians get repairing work unequally. The reporter cannot check the progress of repairing work.</w:t>
       </w:r>
     </w:p>
     <w:p>
@@ -15103,6 +15267,81 @@
     </w:p>
     <w:p>
       <w:pPr>
+        <w:spacing w:before="160"/>
+        <w:ind w:left="567"/>
+        <w:jc w:val="both"/>
+        <w:rPr>
+          <w:rFonts w:ascii="Times New Roman" w:hAnsi="Times New Roman" w:cs="Times New Roman"/>
+          <w:sz w:val="24"/>
+          <w:szCs w:val="24"/>
+        </w:rPr>
+      </w:pPr>
+      <w:r>
+        <w:rPr>
+          <w:rFonts w:ascii="Times New Roman" w:hAnsi="Times New Roman" w:cs="Times New Roman"/>
+          <w:sz w:val="24"/>
+          <w:szCs w:val="24"/>
+        </w:rPr>
+        <w:t xml:space="preserve">- </w:t>
+      </w:r>
+      <w:r>
+        <w:rPr>
+          <w:rFonts w:ascii="Times New Roman" w:hAnsi="Times New Roman" w:cs="Times New Roman"/>
+          <w:sz w:val="24"/>
+          <w:szCs w:val="24"/>
+        </w:rPr>
+        <w:t>To develop a web application that p</w:t>
+      </w:r>
+      <w:r>
+        <w:rPr>
+          <w:rFonts w:ascii="Times New Roman" w:hAnsi="Times New Roman" w:cs="Times New Roman"/>
+          <w:sz w:val="24"/>
+          <w:szCs w:val="24"/>
+        </w:rPr>
+        <w:t xml:space="preserve">rovides more convenience to administrator, technician, and reporter by inventing more function for support administrator, technician, and reporter within </w:t>
+      </w:r>
+      <w:r>
+        <w:rPr>
+          <w:rFonts w:ascii="Times New Roman" w:hAnsi="Times New Roman" w:cs="Times New Roman"/>
+          <w:sz w:val="24"/>
+          <w:szCs w:val="24"/>
+        </w:rPr>
+        <w:t>College of Arts, Media and Technology</w:t>
+      </w:r>
+      <w:r>
+        <w:rPr>
+          <w:rFonts w:ascii="Times New Roman" w:hAnsi="Times New Roman" w:cs="Times New Roman"/>
+          <w:sz w:val="24"/>
+          <w:szCs w:val="24"/>
+        </w:rPr>
+        <w:t>.</w:t>
+      </w:r>
+    </w:p>
+    <w:p>
+      <w:pPr>
+        <w:pStyle w:val="Heading3"/>
+        <w:ind w:firstLine="567"/>
+        <w:rPr>
+          <w:rFonts w:ascii="Times New Roman" w:hAnsi="Times New Roman" w:cs="Times New Roman"/>
+          <w:color w:val="auto"/>
+          <w:sz w:val="32"/>
+          <w:szCs w:val="32"/>
+        </w:rPr>
+      </w:pPr>
+      <w:bookmarkStart w:id="43" w:name="_Toc419970378"/>
+      <w:r>
+        <w:rPr>
+          <w:rFonts w:ascii="Times New Roman" w:hAnsi="Times New Roman" w:cs="Times New Roman"/>
+          <w:color w:val="auto"/>
+          <w:sz w:val="32"/>
+          <w:szCs w:val="32"/>
+        </w:rPr>
+        <w:t>4.2.2 Objectives</w:t>
+      </w:r>
+      <w:bookmarkEnd w:id="43"/>
+    </w:p>
+    <w:p>
+      <w:pPr>
         <w:widowControl w:val="0"/>
         <w:spacing w:before="160" w:line="240" w:lineRule="auto"/>
         <w:ind w:firstLine="567"/>
@@ -15149,43 +15388,13 @@
         <w:t xml:space="preserve">- </w:t>
       </w:r>
       <w:r>
-        <w:t xml:space="preserve">The first part is to develop </w:t>
-      </w:r>
-      <w:r>
-        <w:t xml:space="preserve">the </w:t>
-      </w:r>
-      <w:r>
-        <w:t>web application which support</w:t>
-      </w:r>
-      <w:r>
-        <w:t>s</w:t>
-      </w:r>
-      <w:r>
-        <w:t xml:space="preserve"> user management, </w:t>
-      </w:r>
-      <w:r>
-        <w:t>durable articles</w:t>
+        <w:t>The first part is to develop the web application which supports user management, durable articles</w:t>
       </w:r>
       <w:r>
         <w:t xml:space="preserve"> </w:t>
       </w:r>
       <w:r>
-        <w:t>management,</w:t>
-      </w:r>
-      <w:r>
-        <w:t xml:space="preserve"> edit</w:t>
-      </w:r>
-      <w:r>
-        <w:t>ing</w:t>
-      </w:r>
-      <w:r>
-        <w:t xml:space="preserve"> admini</w:t>
-      </w:r>
-      <w:r>
-        <w:t>strator information, and providing</w:t>
-      </w:r>
-      <w:r>
-        <w:t xml:space="preserve"> </w:t>
+        <w:t xml:space="preserve">management, editing administrator information, and providing </w:t>
       </w:r>
       <w:r>
         <w:rPr>
@@ -15194,13 +15403,7 @@
         <w:t>Management Information system</w:t>
       </w:r>
       <w:r>
-        <w:t xml:space="preserve"> of</w:t>
-      </w:r>
-      <w:r>
-        <w:t xml:space="preserve"> </w:t>
-      </w:r>
-      <w:r>
-        <w:t>durable articles</w:t>
+        <w:t xml:space="preserve"> of durable articles</w:t>
       </w:r>
       <w:r>
         <w:t>.</w:t>
@@ -15223,16 +15426,7 @@
         <w:t xml:space="preserve">o develop </w:t>
       </w:r>
       <w:r>
-        <w:t xml:space="preserve">the </w:t>
-      </w:r>
-      <w:r>
-        <w:t>web application which support</w:t>
-      </w:r>
-      <w:r>
-        <w:t>s</w:t>
-      </w:r>
-      <w:r>
-        <w:t xml:space="preserve"> </w:t>
+        <w:t xml:space="preserve">the web application which supports </w:t>
       </w:r>
       <w:r>
         <w:t>view</w:t>
@@ -15250,13 +15444,10 @@
         <w:t xml:space="preserve">, </w:t>
       </w:r>
       <w:r>
-        <w:t>updating</w:t>
-      </w:r>
-      <w:r>
-        <w:t xml:space="preserve"> repairing status of </w:t>
-      </w:r>
-      <w:r>
-        <w:t>media</w:t>
+        <w:t xml:space="preserve">updating repairing status of </w:t>
+      </w:r>
+      <w:r>
+        <w:t>durable articles</w:t>
       </w:r>
       <w:r>
         <w:t>, and edit</w:t>
@@ -15265,13 +15456,7 @@
         <w:rPr>
           <w:rFonts w:cs="Angsana New"/>
         </w:rPr>
-        <w:t>ing</w:t>
-      </w:r>
-      <w:r>
-        <w:rPr>
-          <w:rFonts w:cs="Angsana New"/>
-        </w:rPr>
-        <w:t xml:space="preserve"> technician information</w:t>
+        <w:t>ing technician information</w:t>
       </w:r>
       <w:r>
         <w:t>.</w:t>
@@ -15306,198 +15491,25 @@
         <w:rPr>
           <w:rFonts w:cstheme="minorBidi"/>
         </w:rPr>
-        <w:t>support</w:t>
+        <w:t xml:space="preserve">supports informing broken </w:t>
+      </w:r>
+      <w:r>
+        <w:t>durable articles</w:t>
+      </w:r>
+      <w:r>
+        <w:t xml:space="preserve"> </w:t>
+      </w:r>
+      <w:r>
+        <w:t xml:space="preserve">detail to a technician, </w:t>
       </w:r>
       <w:r>
         <w:rPr>
           <w:rFonts w:cstheme="minorBidi"/>
         </w:rPr>
-        <w:t>s</w:t>
-      </w:r>
-      <w:r>
-        <w:rPr>
-          <w:rFonts w:cstheme="minorBidi"/>
-        </w:rPr>
-        <w:t xml:space="preserve"> </w:t>
-      </w:r>
-      <w:r>
-        <w:rPr>
-          <w:rFonts w:cstheme="minorBidi"/>
-        </w:rPr>
-        <w:t xml:space="preserve">informing broken </w:t>
-      </w:r>
-      <w:r>
-        <w:t>durable articles</w:t>
-      </w:r>
-      <w:r>
-        <w:t xml:space="preserve"> </w:t>
-      </w:r>
-      <w:r>
-        <w:t xml:space="preserve">detail to a technician, </w:t>
-      </w:r>
-      <w:r>
-        <w:rPr>
-          <w:rFonts w:cstheme="minorBidi"/>
-        </w:rPr>
-        <w:t>view</w:t>
-      </w:r>
-      <w:r>
-        <w:rPr>
-          <w:rFonts w:cstheme="minorBidi"/>
-        </w:rPr>
-        <w:t>ing</w:t>
-      </w:r>
-      <w:r>
-        <w:rPr>
-          <w:rFonts w:cstheme="minorBidi"/>
-        </w:rPr>
-        <w:t xml:space="preserve"> the progress of repairing status, view</w:t>
-      </w:r>
-      <w:r>
-        <w:rPr>
-          <w:rFonts w:cstheme="minorBidi"/>
-        </w:rPr>
-        <w:t>ing</w:t>
-      </w:r>
-      <w:r>
-        <w:rPr>
-          <w:rFonts w:cstheme="minorBidi"/>
-        </w:rPr>
-        <w:t xml:space="preserve"> his report history, and edit</w:t>
-      </w:r>
-      <w:r>
-        <w:rPr>
-          <w:rFonts w:cstheme="minorBidi"/>
-        </w:rPr>
-        <w:t>ing</w:t>
-      </w:r>
-      <w:r>
-        <w:rPr>
-          <w:rFonts w:cstheme="minorBidi"/>
-        </w:rPr>
-        <w:t xml:space="preserve"> reporter information. </w:t>
-      </w:r>
-    </w:p>
-    <w:p>
-      <w:pPr>
-        <w:jc w:val="both"/>
-      </w:pPr>
-    </w:p>
-    <w:p>
-      <w:pPr>
-        <w:pStyle w:val="Heading3"/>
-        <w:ind w:firstLine="567"/>
-        <w:rPr>
-          <w:rFonts w:ascii="Times New Roman" w:hAnsi="Times New Roman" w:cs="Times New Roman"/>
-          <w:color w:val="auto"/>
-          <w:sz w:val="32"/>
-          <w:szCs w:val="32"/>
-        </w:rPr>
-      </w:pPr>
-      <w:bookmarkStart w:id="43" w:name="_Toc419970378"/>
-      <w:r>
-        <w:rPr>
-          <w:rFonts w:ascii="Times New Roman" w:hAnsi="Times New Roman" w:cs="Times New Roman"/>
-          <w:color w:val="auto"/>
-          <w:sz w:val="32"/>
-          <w:szCs w:val="32"/>
-        </w:rPr>
-        <w:t>4.2.2 Objectives</w:t>
-      </w:r>
-      <w:bookmarkEnd w:id="43"/>
-    </w:p>
-    <w:p>
-      <w:pPr>
-        <w:spacing w:before="160"/>
-        <w:ind w:left="567"/>
-        <w:jc w:val="both"/>
-        <w:rPr>
-          <w:rFonts w:ascii="Times New Roman" w:hAnsi="Times New Roman" w:cs="Times New Roman"/>
-          <w:sz w:val="24"/>
-          <w:szCs w:val="24"/>
-        </w:rPr>
-      </w:pPr>
-      <w:r>
-        <w:rPr>
-          <w:rFonts w:ascii="Times New Roman" w:hAnsi="Times New Roman" w:cs="Times New Roman"/>
-          <w:sz w:val="24"/>
-          <w:szCs w:val="24"/>
-        </w:rPr>
-        <w:t xml:space="preserve">- </w:t>
-      </w:r>
-      <w:r>
-        <w:rPr>
-          <w:rFonts w:ascii="Times New Roman" w:hAnsi="Times New Roman" w:cs="Times New Roman"/>
-          <w:sz w:val="24"/>
-          <w:szCs w:val="24"/>
-        </w:rPr>
-        <w:t>To develop a web application that p</w:t>
-      </w:r>
-      <w:r>
-        <w:rPr>
-          <w:rFonts w:ascii="Times New Roman" w:hAnsi="Times New Roman" w:cs="Times New Roman"/>
-          <w:sz w:val="24"/>
-          <w:szCs w:val="24"/>
-        </w:rPr>
-        <w:t xml:space="preserve">rovides more convenience to administrator, technician, and reporter </w:t>
-      </w:r>
-      <w:r>
-        <w:rPr>
-          <w:rFonts w:ascii="Times New Roman" w:hAnsi="Times New Roman" w:cs="Times New Roman"/>
-          <w:sz w:val="24"/>
-          <w:szCs w:val="24"/>
-        </w:rPr>
-        <w:t>by invent</w:t>
-      </w:r>
-      <w:r>
-        <w:rPr>
-          <w:rFonts w:ascii="Times New Roman" w:hAnsi="Times New Roman" w:cs="Times New Roman"/>
-          <w:sz w:val="24"/>
-          <w:szCs w:val="24"/>
-        </w:rPr>
-        <w:t xml:space="preserve">ing </w:t>
-      </w:r>
-      <w:r>
-        <w:rPr>
-          <w:rFonts w:ascii="Times New Roman" w:hAnsi="Times New Roman" w:cs="Times New Roman"/>
-          <w:sz w:val="24"/>
-          <w:szCs w:val="24"/>
-        </w:rPr>
-        <w:t xml:space="preserve">more function for support </w:t>
-      </w:r>
-      <w:r>
-        <w:rPr>
-          <w:rFonts w:ascii="Times New Roman" w:hAnsi="Times New Roman" w:cs="Times New Roman"/>
-          <w:sz w:val="24"/>
-          <w:szCs w:val="24"/>
-        </w:rPr>
-        <w:t>administrator, technician, and reporter</w:t>
-      </w:r>
-      <w:r>
-        <w:rPr>
-          <w:rFonts w:ascii="Times New Roman" w:hAnsi="Times New Roman" w:cs="Times New Roman"/>
-          <w:sz w:val="24"/>
-          <w:szCs w:val="24"/>
-        </w:rPr>
-        <w:t xml:space="preserve"> within </w:t>
-      </w:r>
-      <w:r>
-        <w:rPr>
-          <w:rFonts w:ascii="Times New Roman" w:hAnsi="Times New Roman" w:cs="Times New Roman"/>
-          <w:sz w:val="24"/>
-          <w:szCs w:val="24"/>
-        </w:rPr>
-        <w:t>College of Arts, Media and Technology</w:t>
-      </w:r>
-      <w:r>
-        <w:rPr>
-          <w:rFonts w:ascii="Times New Roman" w:hAnsi="Times New Roman" w:cs="Times New Roman"/>
-          <w:sz w:val="24"/>
-          <w:szCs w:val="24"/>
-        </w:rPr>
-        <w:t>.</w:t>
-      </w:r>
-    </w:p>
+        <w:t xml:space="preserve">viewing the progress of repairing status, viewing his report history, and editing reporter information. </w:t>
+      </w:r>
+    </w:p>
+    <w:p/>
     <w:p>
       <w:pPr>
         <w:spacing w:before="160"/>
@@ -19446,7 +19458,7 @@
           <w:rFonts w:ascii="Times New Roman" w:hAnsi="Times New Roman" w:cs="Times New Roman"/>
           <w:sz w:val="28"/>
         </w:rPr>
-        <w:t>Media</w:t>
+        <w:t>Durable articles</w:t>
       </w:r>
       <w:r>
         <w:rPr>
@@ -19515,31 +19527,7 @@
           <w:sz w:val="24"/>
           <w:szCs w:val="24"/>
         </w:rPr>
-        <w:t xml:space="preserve">manage </w:t>
-      </w:r>
-      <w:r>
-        <w:rPr>
-          <w:rFonts w:ascii="Times New Roman" w:hAnsi="Times New Roman" w:cs="Times New Roman"/>
-          <w:sz w:val="24"/>
-          <w:szCs w:val="24"/>
-        </w:rPr>
-        <w:t>media</w:t>
-      </w:r>
-      <w:r>
-        <w:rPr>
-          <w:rFonts w:ascii="Times New Roman" w:hAnsi="Times New Roman" w:cs="Times New Roman"/>
-          <w:sz w:val="24"/>
-          <w:szCs w:val="24"/>
-        </w:rPr>
-        <w:t xml:space="preserve"> or </w:t>
-      </w:r>
-      <w:r>
-        <w:rPr>
-          <w:rFonts w:ascii="Times New Roman" w:hAnsi="Times New Roman"/>
-          <w:sz w:val="24"/>
-          <w:szCs w:val="24"/>
-        </w:rPr>
-        <w:t>spare parts that use for repair.</w:t>
+        <w:t>manage durable articles.</w:t>
       </w:r>
     </w:p>
     <w:p>
@@ -19569,7 +19557,7 @@
           <w:sz w:val="24"/>
           <w:szCs w:val="24"/>
         </w:rPr>
-        <w:t xml:space="preserve"> Administrator, Technician</w:t>
+        <w:t xml:space="preserve"> Administrator</w:t>
       </w:r>
     </w:p>
     <w:p>
@@ -19662,7 +19650,14 @@
         </w:rPr>
         <w:t xml:space="preserve">Administrator can add </w:t>
       </w:r>
-      <w:proofErr w:type="gramStart"/>
+      <w:r>
+        <w:rPr>
+          <w:rFonts w:ascii="Times New Roman" w:hAnsi="Times New Roman" w:cs="Times New Roman"/>
+          <w:sz w:val="24"/>
+          <w:szCs w:val="24"/>
+        </w:rPr>
+        <w:t>durable articles</w:t>
+      </w:r>
       <w:r>
         <w:rPr>
           <w:rFonts w:ascii="Times New Roman" w:hAnsi="Times New Roman" w:cs="Times New Roman"/>
@@ -19670,9 +19665,8 @@
           <w:sz w:val="24"/>
           <w:szCs w:val="24"/>
         </w:rPr>
-        <w:t>medias</w:t>
-      </w:r>
-      <w:proofErr w:type="gramEnd"/>
+        <w:t xml:space="preserve"> </w:t>
+      </w:r>
       <w:r>
         <w:rPr>
           <w:rFonts w:ascii="Times New Roman" w:hAnsi="Times New Roman" w:cs="Times New Roman"/>
@@ -19680,7 +19674,7 @@
           <w:sz w:val="24"/>
           <w:szCs w:val="24"/>
         </w:rPr>
-        <w:t xml:space="preserve"> to the system.</w:t>
+        <w:t>to the system.</w:t>
       </w:r>
     </w:p>
     <w:p>
@@ -19722,7 +19716,14 @@
         </w:rPr>
         <w:t xml:space="preserve">Administrator can update </w:t>
       </w:r>
-      <w:proofErr w:type="gramStart"/>
+      <w:r>
+        <w:rPr>
+          <w:rFonts w:ascii="Times New Roman" w:hAnsi="Times New Roman" w:cs="Times New Roman"/>
+          <w:sz w:val="24"/>
+          <w:szCs w:val="24"/>
+        </w:rPr>
+        <w:t>durable articles</w:t>
+      </w:r>
       <w:r>
         <w:rPr>
           <w:rFonts w:ascii="Times New Roman" w:hAnsi="Times New Roman" w:cs="Times New Roman"/>
@@ -19730,9 +19731,8 @@
           <w:sz w:val="24"/>
           <w:szCs w:val="24"/>
         </w:rPr>
-        <w:t>medias</w:t>
-      </w:r>
-      <w:proofErr w:type="gramEnd"/>
+        <w:t xml:space="preserve"> </w:t>
+      </w:r>
       <w:r>
         <w:rPr>
           <w:rFonts w:ascii="Times New Roman" w:hAnsi="Times New Roman" w:cs="Times New Roman"/>
@@ -19740,7 +19740,7 @@
           <w:sz w:val="24"/>
           <w:szCs w:val="24"/>
         </w:rPr>
-        <w:t xml:space="preserve"> information in the system.</w:t>
+        <w:t>information in the system.</w:t>
       </w:r>
     </w:p>
     <w:p>
@@ -19782,17 +19782,14 @@
         </w:rPr>
         <w:t xml:space="preserve">Administrator can delete </w:t>
       </w:r>
-      <w:proofErr w:type="gramStart"/>
-      <w:r>
-        <w:rPr>
-          <w:rFonts w:ascii="Times New Roman" w:hAnsi="Times New Roman" w:cs="Times New Roman"/>
-          <w:color w:val="000000"/>
-          <w:sz w:val="24"/>
-          <w:szCs w:val="24"/>
-        </w:rPr>
-        <w:t>medias</w:t>
-      </w:r>
-      <w:proofErr w:type="gramEnd"/>
+      <w:r>
+        <w:rPr>
+          <w:rFonts w:ascii="Times New Roman" w:hAnsi="Times New Roman" w:cs="Times New Roman"/>
+          <w:sz w:val="24"/>
+          <w:szCs w:val="24"/>
+        </w:rPr>
+        <w:t>durable articles</w:t>
+      </w:r>
       <w:r>
         <w:rPr>
           <w:rFonts w:ascii="Times New Roman" w:hAnsi="Times New Roman" w:cs="Times New Roman"/>
@@ -19944,23 +19941,13 @@
         </w:rPr>
         <w:t xml:space="preserve"> summary of each person per month or per year, and to report almost expire of </w:t>
       </w:r>
-      <w:proofErr w:type="gramStart"/>
-      <w:r>
-        <w:rPr>
-          <w:rFonts w:ascii="Times New Roman" w:hAnsi="Times New Roman" w:cs="Times New Roman"/>
-          <w:sz w:val="24"/>
-          <w:szCs w:val="24"/>
-        </w:rPr>
-        <w:t>medias</w:t>
-      </w:r>
-      <w:proofErr w:type="gramEnd"/>
-      <w:r>
-        <w:rPr>
-          <w:rFonts w:ascii="Times New Roman" w:hAnsi="Times New Roman" w:cs="Times New Roman"/>
-          <w:sz w:val="24"/>
-          <w:szCs w:val="24"/>
-        </w:rPr>
-        <w:t xml:space="preserve"> </w:t>
+      <w:r>
+        <w:rPr>
+          <w:rFonts w:ascii="Times New Roman" w:hAnsi="Times New Roman" w:cs="Times New Roman"/>
+          <w:sz w:val="24"/>
+          <w:szCs w:val="24"/>
+        </w:rPr>
+        <w:t xml:space="preserve">durable articles </w:t>
       </w:r>
       <w:r>
         <w:rPr>
@@ -20356,7 +20343,23 @@
           <w:sz w:val="24"/>
           <w:szCs w:val="24"/>
         </w:rPr>
-        <w:t>report almost expire of medias in the system.</w:t>
+        <w:t xml:space="preserve">report almost expire of </w:t>
+      </w:r>
+      <w:r>
+        <w:rPr>
+          <w:rFonts w:ascii="Times New Roman" w:hAnsi="Times New Roman" w:cs="Times New Roman"/>
+          <w:sz w:val="24"/>
+          <w:szCs w:val="24"/>
+        </w:rPr>
+        <w:t xml:space="preserve">durable articles </w:t>
+      </w:r>
+      <w:r>
+        <w:rPr>
+          <w:rFonts w:ascii="Times New Roman" w:hAnsi="Times New Roman" w:cs="Times New Roman"/>
+          <w:sz w:val="24"/>
+          <w:szCs w:val="24"/>
+        </w:rPr>
+        <w:t>in the system.</w:t>
       </w:r>
     </w:p>
     <w:p>
@@ -20541,7 +20544,23 @@
           <w:sz w:val="24"/>
           <w:szCs w:val="24"/>
         </w:rPr>
-        <w:t>reporter to inform about broken media to technician.</w:t>
+        <w:t xml:space="preserve">reporter to inform about broken </w:t>
+      </w:r>
+      <w:r>
+        <w:rPr>
+          <w:rFonts w:ascii="Times New Roman" w:hAnsi="Times New Roman" w:cs="Times New Roman"/>
+          <w:sz w:val="24"/>
+          <w:szCs w:val="24"/>
+        </w:rPr>
+        <w:t xml:space="preserve">durable articles </w:t>
+      </w:r>
+      <w:r>
+        <w:rPr>
+          <w:rFonts w:ascii="Times New Roman" w:hAnsi="Times New Roman" w:cs="Times New Roman"/>
+          <w:sz w:val="24"/>
+          <w:szCs w:val="24"/>
+        </w:rPr>
+        <w:t>to technician.</w:t>
       </w:r>
     </w:p>
     <w:p>
@@ -20677,7 +20696,23 @@
           <w:sz w:val="24"/>
           <w:szCs w:val="24"/>
         </w:rPr>
-        <w:t xml:space="preserve"> can inform broken media to the system.</w:t>
+        <w:t xml:space="preserve"> can inform broken </w:t>
+      </w:r>
+      <w:r>
+        <w:rPr>
+          <w:rFonts w:ascii="Times New Roman" w:hAnsi="Times New Roman" w:cs="Times New Roman"/>
+          <w:sz w:val="24"/>
+          <w:szCs w:val="24"/>
+        </w:rPr>
+        <w:t xml:space="preserve">durable articles </w:t>
+      </w:r>
+      <w:r>
+        <w:rPr>
+          <w:rFonts w:ascii="Times New Roman" w:hAnsi="Times New Roman" w:cs="Times New Roman"/>
+          <w:sz w:val="24"/>
+          <w:szCs w:val="24"/>
+        </w:rPr>
+        <w:t>to the system.</w:t>
       </w:r>
     </w:p>
     <w:p>
@@ -22633,8 +22668,6 @@
         </w:rPr>
         <w:t xml:space="preserve">[1] </w:t>
       </w:r>
-      <w:proofErr w:type="spellStart"/>
-      <w:proofErr w:type="gramStart"/>
       <w:r>
         <w:rPr>
           <w:rFonts w:ascii="Times New Roman" w:hAnsi="Times New Roman" w:cs="Angsana New"/>
@@ -22643,8 +22676,6 @@
         </w:rPr>
         <w:t>iSoftService</w:t>
       </w:r>
-      <w:proofErr w:type="spellEnd"/>
-      <w:proofErr w:type="gramEnd"/>
     </w:p>
     <w:p>
       <w:pPr>
@@ -22712,7 +22743,6 @@
         </w:rPr>
         <w:t xml:space="preserve">] </w:t>
       </w:r>
-      <w:proofErr w:type="spellStart"/>
       <w:r>
         <w:rPr>
           <w:rFonts w:ascii="Times New Roman" w:hAnsi="Times New Roman" w:cs="Angsana New"/>
@@ -22721,7 +22751,6 @@
         </w:rPr>
         <w:t>ServiceCenter</w:t>
       </w:r>
-      <w:proofErr w:type="spellEnd"/>
     </w:p>
     <w:p>
       <w:pPr>
@@ -24086,27 +24115,7 @@
           <w:sz w:val="24"/>
           <w:szCs w:val="24"/>
         </w:rPr>
-        <w:t xml:space="preserve">Figure 1 </w:t>
-      </w:r>
-      <w:proofErr w:type="spellStart"/>
-      <w:r>
-        <w:rPr>
-          <w:rFonts w:ascii="Times New Roman" w:eastAsia="Calibri" w:hAnsi="Times New Roman" w:cs="Times New Roman"/>
-          <w:i/>
-          <w:sz w:val="24"/>
-          <w:szCs w:val="24"/>
-        </w:rPr>
-        <w:t>iSoftService's</w:t>
-      </w:r>
-      <w:proofErr w:type="spellEnd"/>
-      <w:r>
-        <w:rPr>
-          <w:rFonts w:ascii="Times New Roman" w:eastAsia="Calibri" w:hAnsi="Times New Roman" w:cs="Times New Roman"/>
-          <w:i/>
-          <w:sz w:val="24"/>
-          <w:szCs w:val="24"/>
-        </w:rPr>
-        <w:t xml:space="preserve"> logo</w:t>
+        <w:t>Figure 1 iSoftService's logo</w:t>
       </w:r>
     </w:p>
     <w:p>
@@ -24203,9 +24212,8 @@
           <w:sz w:val="24"/>
           <w:szCs w:val="24"/>
         </w:rPr>
-        <w:t xml:space="preserve"> </w:t>
-      </w:r>
-      <w:proofErr w:type="spellStart"/>
+        <w:t xml:space="preserve"> i</w:t>
+      </w:r>
       <w:r>
         <w:rPr>
           <w:rFonts w:ascii="Times New Roman" w:eastAsia="Calibri" w:hAnsi="Times New Roman" w:cs="Times New Roman"/>
@@ -24213,26 +24221,7 @@
           <w:sz w:val="24"/>
           <w:szCs w:val="24"/>
         </w:rPr>
-        <w:t>i</w:t>
-      </w:r>
-      <w:r>
-        <w:rPr>
-          <w:rFonts w:ascii="Times New Roman" w:eastAsia="Calibri" w:hAnsi="Times New Roman" w:cs="Times New Roman"/>
-          <w:i/>
-          <w:sz w:val="24"/>
-          <w:szCs w:val="24"/>
-        </w:rPr>
-        <w:t>SoftService</w:t>
-      </w:r>
-      <w:proofErr w:type="spellEnd"/>
-      <w:r>
-        <w:rPr>
-          <w:rFonts w:ascii="Times New Roman" w:eastAsia="Calibri" w:hAnsi="Times New Roman" w:cs="Times New Roman"/>
-          <w:i/>
-          <w:sz w:val="24"/>
-          <w:szCs w:val="24"/>
-        </w:rPr>
-        <w:t xml:space="preserve"> main page Demo Version</w:t>
+        <w:t>SoftService main page Demo Version</w:t>
       </w:r>
     </w:p>
     <w:p>
@@ -26094,7 +26083,7 @@
               <w:sz w:val="18"/>
               <w:szCs w:val="18"/>
             </w:rPr>
-            <w:t>24</w:t>
+            <w:t>21</w:t>
           </w:r>
           <w:r>
             <w:rPr>
@@ -26373,7 +26362,7 @@
 
 <file path=word/numbering.xml><?xml version="1.0" encoding="utf-8"?>
 <w:numbering xmlns:wpc="http://schemas.microsoft.com/office/word/2010/wordprocessingCanvas" xmlns:mc="http://schemas.openxmlformats.org/markup-compatibility/2006" xmlns:o="urn:schemas-microsoft-com:office:office" xmlns:r="http://schemas.openxmlformats.org/officeDocument/2006/relationships" xmlns:m="http://schemas.openxmlformats.org/officeDocument/2006/math" xmlns:v="urn:schemas-microsoft-com:vml" xmlns:wp14="http://schemas.microsoft.com/office/word/2010/wordprocessingDrawing" xmlns:wp="http://schemas.openxmlformats.org/drawingml/2006/wordprocessingDrawing" xmlns:w10="urn:schemas-microsoft-com:office:word" xmlns:w="http://schemas.openxmlformats.org/wordprocessingml/2006/main" xmlns:w14="http://schemas.microsoft.com/office/word/2010/wordml" xmlns:w15="http://schemas.microsoft.com/office/word/2012/wordml" xmlns:wpg="http://schemas.microsoft.com/office/word/2010/wordprocessingGroup" xmlns:wpi="http://schemas.microsoft.com/office/word/2010/wordprocessingInk" xmlns:wne="http://schemas.microsoft.com/office/word/2006/wordml" xmlns:wps="http://schemas.microsoft.com/office/word/2010/wordprocessingShape" mc:Ignorable="w14 w15 wp14">
-  <w:abstractNum w:abstractNumId="0" w15:restartNumberingAfterBreak="0">
+  <w:abstractNum w:abstractNumId="0">
     <w:nsid w:val="0DF101B6"/>
     <w:multiLevelType w:val="multilevel"/>
     <w:tmpl w:val="E9D2A4A2"/>
@@ -26504,7 +26493,7 @@
       </w:rPr>
     </w:lvl>
   </w:abstractNum>
-  <w:abstractNum w:abstractNumId="1" w15:restartNumberingAfterBreak="0">
+  <w:abstractNum w:abstractNumId="1">
     <w:nsid w:val="23F46EF3"/>
     <w:multiLevelType w:val="hybridMultilevel"/>
     <w:tmpl w:val="9E42CFA2"/>
@@ -26618,7 +26607,7 @@
       </w:rPr>
     </w:lvl>
   </w:abstractNum>
-  <w:abstractNum w:abstractNumId="2" w15:restartNumberingAfterBreak="0">
+  <w:abstractNum w:abstractNumId="2">
     <w:nsid w:val="287375BF"/>
     <w:multiLevelType w:val="multilevel"/>
     <w:tmpl w:val="C7661CA2"/>
@@ -26731,7 +26720,7 @@
       </w:rPr>
     </w:lvl>
   </w:abstractNum>
-  <w:abstractNum w:abstractNumId="3" w15:restartNumberingAfterBreak="0">
+  <w:abstractNum w:abstractNumId="3">
     <w:nsid w:val="289D5994"/>
     <w:multiLevelType w:val="hybridMultilevel"/>
     <w:tmpl w:val="C832B514"/>
@@ -26844,7 +26833,7 @@
       </w:rPr>
     </w:lvl>
   </w:abstractNum>
-  <w:abstractNum w:abstractNumId="4" w15:restartNumberingAfterBreak="0">
+  <w:abstractNum w:abstractNumId="4">
     <w:nsid w:val="2FC67F4D"/>
     <w:multiLevelType w:val="multilevel"/>
     <w:tmpl w:val="E9D2A4A2"/>
@@ -26975,7 +26964,7 @@
       </w:rPr>
     </w:lvl>
   </w:abstractNum>
-  <w:abstractNum w:abstractNumId="5" w15:restartNumberingAfterBreak="0">
+  <w:abstractNum w:abstractNumId="5">
     <w:nsid w:val="44676668"/>
     <w:multiLevelType w:val="multilevel"/>
     <w:tmpl w:val="D0C2587E"/>
@@ -27088,7 +27077,7 @@
       </w:rPr>
     </w:lvl>
   </w:abstractNum>
-  <w:abstractNum w:abstractNumId="6" w15:restartNumberingAfterBreak="0">
+  <w:abstractNum w:abstractNumId="6">
     <w:nsid w:val="44DA241C"/>
     <w:multiLevelType w:val="hybridMultilevel"/>
     <w:tmpl w:val="0FB60C98"/>
@@ -27201,7 +27190,7 @@
       </w:rPr>
     </w:lvl>
   </w:abstractNum>
-  <w:abstractNum w:abstractNumId="7" w15:restartNumberingAfterBreak="0">
+  <w:abstractNum w:abstractNumId="7">
     <w:nsid w:val="57F514B7"/>
     <w:multiLevelType w:val="hybridMultilevel"/>
     <w:tmpl w:val="9E42CFA2"/>
@@ -27315,7 +27304,7 @@
       </w:rPr>
     </w:lvl>
   </w:abstractNum>
-  <w:abstractNum w:abstractNumId="8" w15:restartNumberingAfterBreak="0">
+  <w:abstractNum w:abstractNumId="8">
     <w:nsid w:val="74257629"/>
     <w:multiLevelType w:val="hybridMultilevel"/>
     <w:tmpl w:val="42E2666A"/>
@@ -28450,7 +28439,7 @@
 </file>
 
 <file path=customXml/itemProps1.xml><?xml version="1.0" encoding="utf-8"?>
-<ds:datastoreItem xmlns:ds="http://schemas.openxmlformats.org/officeDocument/2006/customXml" ds:itemID="{51E44014-58E0-443D-9935-CA91EA25A7A9}">
+<ds:datastoreItem xmlns:ds="http://schemas.openxmlformats.org/officeDocument/2006/customXml" ds:itemID="{B3443279-77EC-4B2C-9301-607F32350535}">
   <ds:schemaRefs>
     <ds:schemaRef ds:uri="http://schemas.openxmlformats.org/officeDocument/2006/bibliography"/>
   </ds:schemaRefs>

</xml_diff>